<commit_message>
añadido cositas para peticiones
</commit_message>
<xml_diff>
--- a/Memoria/Entregable2-CySI_G82.docx
+++ b/Memoria/Entregable2-CySI_G82.docx
@@ -2293,47 +2293,26 @@
           <w:sz w:val="40"/>
         </w:rPr>
       </w:pPr>
+      <w:r>
+        <w:rPr>
+          <w:rFonts w:ascii="Algerian" w:hAnsi="Algerian"/>
+          <w:b/>
+          <w:color w:val="1F4E79" w:themeColor="accent1" w:themeShade="80"/>
+          <w:sz w:val="40"/>
+        </w:rPr>
+        <w:t>COMPLEJIDAD DE LA APLICACIÓN</w:t>
+      </w:r>
+    </w:p>
+    <w:p/>
+    <w:p>
+      <w:pPr>
+        <w:jc w:val="both"/>
+        <w:rPr>
+          <w:rFonts w:ascii="Arial" w:hAnsi="Arial" w:cs="Arial"/>
+        </w:rPr>
+      </w:pPr>
       <w:bookmarkStart w:id="3" w:name="_GoBack"/>
       <w:bookmarkEnd w:id="3"/>
-      <w:r>
-        <w:rPr>
-          <w:rFonts w:ascii="Algerian" w:hAnsi="Algerian"/>
-          <w:b/>
-          <w:color w:val="1F4E79" w:themeColor="accent1" w:themeShade="80"/>
-          <w:sz w:val="40"/>
-        </w:rPr>
-        <w:t>COMPLEJIDAD DE LA APLICACIÓN</w:t>
-      </w:r>
-    </w:p>
-    <w:p/>
-    <w:p>
-      <w:pPr>
-        <w:pStyle w:val="Ttulo1"/>
-        <w:jc w:val="center"/>
-        <w:rPr>
-          <w:rFonts w:ascii="Algerian" w:hAnsi="Algerian"/>
-          <w:b/>
-          <w:color w:val="1F4E79" w:themeColor="accent1" w:themeShade="80"/>
-          <w:sz w:val="40"/>
-        </w:rPr>
-      </w:pPr>
-      <w:r>
-        <w:rPr>
-          <w:rFonts w:ascii="Algerian" w:hAnsi="Algerian"/>
-          <w:b/>
-          <w:color w:val="1F4E79" w:themeColor="accent1" w:themeShade="80"/>
-          <w:sz w:val="40"/>
-        </w:rPr>
-        <w:t>Mejoras implementadas</w:t>
-      </w:r>
-    </w:p>
-    <w:p>
-      <w:pPr>
-        <w:jc w:val="both"/>
-        <w:rPr>
-          <w:rFonts w:ascii="Arial" w:hAnsi="Arial" w:cs="Arial"/>
-        </w:rPr>
-      </w:pPr>
     </w:p>
     <w:sectPr>
       <w:headerReference w:type="default" r:id="rId13"/>
@@ -2475,7 +2454,7 @@
           <v:path o:extrusionok="f" gradientshapeok="t" o:connecttype="rect"/>
           <o:lock v:ext="edit" aspectratio="t"/>
         </v:shapetype>
-        <v:shape id="_x0000_i1025" type="#_x0000_t75" style="width:48.55pt;height:48.55pt">
+        <v:shape id="_x0000_i1025" type="#_x0000_t75" style="width:48.6pt;height:48.6pt">
           <v:imagedata r:id="rId1" o:title="uc3m logo"/>
         </v:shape>
       </w:pict>
@@ -4671,7 +4650,7 @@
 </file>
 
 <file path=customXml/itemProps1.xml><?xml version="1.0" encoding="utf-8"?>
-<ds:datastoreItem xmlns:ds="http://schemas.openxmlformats.org/officeDocument/2006/customXml" ds:itemID="{5FEC8734-DFE6-4105-BC50-59FCE079365F}">
+<ds:datastoreItem xmlns:ds="http://schemas.openxmlformats.org/officeDocument/2006/customXml" ds:itemID="{6C939C4E-CD4B-45D9-9370-B2FA17FF3131}">
   <ds:schemaRefs>
     <ds:schemaRef ds:uri="http://schemas.openxmlformats.org/officeDocument/2006/bibliography"/>
   </ds:schemaRefs>

</xml_diff>